<commit_message>
New Items added in the Project
</commit_message>
<xml_diff>
--- a/cv.docx
+++ b/cv.docx
@@ -461,17 +461,24 @@
           <w:rFonts w:ascii="Bahnschrift" w:hAnsi="Bahnschrift" w:cs="Times New Roman"/>
           <w:sz w:val="24"/>
         </w:rPr>
-        <w:t xml:space="preserve">Am young, dynamical, and innovative as well as performance oriented personal who is driven by both ambitions and a sound grasp of reality. </w:t>
-      </w:r>
-      <w:proofErr w:type="gramStart"/>
-      <w:r>
-        <w:rPr>
-          <w:rFonts w:ascii="Bahnschrift" w:hAnsi="Bahnschrift" w:cs="Times New Roman"/>
-          <w:sz w:val="24"/>
-        </w:rPr>
-        <w:t>Additional  I</w:t>
-      </w:r>
-      <w:proofErr w:type="gramEnd"/>
+        <w:t>Am young, dynamical, and innovative as well as performance oriented personal who is driven by both ambit</w:t>
+      </w:r>
+      <w:bookmarkStart w:id="0" w:name="_GoBack"/>
+      <w:bookmarkEnd w:id="0"/>
+      <w:r>
+        <w:rPr>
+          <w:rFonts w:ascii="Bahnschrift" w:hAnsi="Bahnschrift" w:cs="Times New Roman"/>
+          <w:sz w:val="24"/>
+        </w:rPr>
+        <w:t xml:space="preserve">ions and a sound grasp of reality. </w:t>
+      </w:r>
+      <w:r>
+        <w:rPr>
+          <w:rFonts w:ascii="Bahnschrift" w:hAnsi="Bahnschrift" w:cs="Times New Roman"/>
+          <w:sz w:val="24"/>
+        </w:rPr>
+        <w:t>Additional I</w:t>
+      </w:r>
       <w:r>
         <w:rPr>
           <w:rFonts w:ascii="Bahnschrift" w:hAnsi="Bahnschrift" w:cs="Times New Roman"/>
@@ -564,8 +571,6 @@
         </w:rPr>
         <w:t>A</w:t>
       </w:r>
-      <w:bookmarkStart w:id="0" w:name="_GoBack"/>
-      <w:bookmarkEnd w:id="0"/>
     </w:p>
     <w:p>
       <w:pPr>
@@ -1432,7 +1437,7 @@
 </file>
 
 <file path=customXml/itemProps1.xml><?xml version="1.0" encoding="utf-8"?>
-<ds:datastoreItem xmlns:ds="http://schemas.openxmlformats.org/officeDocument/2006/customXml" ds:itemID="{6E74CB7E-5DC3-4155-8A0E-1503C2AFD16B}">
+<ds:datastoreItem xmlns:ds="http://schemas.openxmlformats.org/officeDocument/2006/customXml" ds:itemID="{B381A330-3735-47D5-B158-1765CC5E689E}">
   <ds:schemaRefs>
     <ds:schemaRef ds:uri="http://schemas.openxmlformats.org/officeDocument/2006/bibliography"/>
   </ds:schemaRefs>

</xml_diff>